<commit_message>
aanpassingen endpoint + SPARQL query en logboek aanpassingen
</commit_message>
<xml_diff>
--- a/Logboek kandidaat.docx
+++ b/Logboek kandidaat.docx
@@ -994,16 +994,7 @@
           <w:tcPr>
             <w:tcW w:w="1165" w:type="pct"/>
           </w:tcPr>
-          <w:p>
-            <w:proofErr w:type="spellStart"/>
-            <w:r>
-              <w:t>React</w:t>
-            </w:r>
-            <w:proofErr w:type="spellEnd"/>
-            <w:r>
-              <w:t xml:space="preserve"> moeten uitzoeken, gelukt binnen 30min.</w:t>
-            </w:r>
-          </w:p>
+          <w:p/>
         </w:tc>
         <w:tc>
           <w:tcPr>
@@ -1035,33 +1026,387 @@
             <w:r>
               <w:t>Oplossingen doorvoeren</w:t>
             </w:r>
+          </w:p>
+          <w:p>
+            <w:r>
+              <w:t>Programmeren met REACT</w:t>
+            </w:r>
+          </w:p>
+        </w:tc>
+        <w:tc>
+          <w:tcPr>
+            <w:tcW w:w="1165" w:type="pct"/>
+          </w:tcPr>
+          <w:p/>
+        </w:tc>
+        <w:tc>
+          <w:tcPr>
+            <w:tcW w:w="544" w:type="pct"/>
+          </w:tcPr>
+          <w:p>
+            <w:r>
+              <w:t>W1</w:t>
+            </w:r>
+          </w:p>
+        </w:tc>
+      </w:tr>
+      <w:tr>
+        <w:tc>
+          <w:tcPr>
+            <w:tcW w:w="809" w:type="pct"/>
+          </w:tcPr>
+          <w:p>
+            <w:r>
+              <w:t>12-05-2020</w:t>
+            </w:r>
+          </w:p>
+        </w:tc>
+        <w:tc>
+          <w:tcPr>
+            <w:tcW w:w="2482" w:type="pct"/>
+          </w:tcPr>
+          <w:p>
+            <w:proofErr w:type="spellStart"/>
+            <w:r>
+              <w:t>Standup</w:t>
+            </w:r>
+            <w:proofErr w:type="spellEnd"/>
+            <w:r>
+              <w:t xml:space="preserve"> met </w:t>
+            </w:r>
+            <w:proofErr w:type="spellStart"/>
+            <w:r>
+              <w:t>datascience</w:t>
+            </w:r>
+            <w:proofErr w:type="spellEnd"/>
+            <w:r>
+              <w:t xml:space="preserve"> team</w:t>
+            </w:r>
+          </w:p>
+        </w:tc>
+        <w:tc>
+          <w:tcPr>
+            <w:tcW w:w="1165" w:type="pct"/>
+          </w:tcPr>
+          <w:p/>
+        </w:tc>
+        <w:tc>
+          <w:tcPr>
+            <w:tcW w:w="544" w:type="pct"/>
+          </w:tcPr>
+          <w:p/>
+        </w:tc>
+      </w:tr>
+      <w:tr>
+        <w:trPr>
+          <w:trHeight w:val="693"/>
+        </w:trPr>
+        <w:tc>
+          <w:tcPr>
+            <w:tcW w:w="809" w:type="pct"/>
+          </w:tcPr>
+          <w:p>
+            <w:r>
+              <w:lastRenderedPageBreak/>
+              <w:t>12-05-2020</w:t>
+            </w:r>
+          </w:p>
+        </w:tc>
+        <w:tc>
+          <w:tcPr>
+            <w:tcW w:w="2482" w:type="pct"/>
+          </w:tcPr>
+          <w:p>
+            <w:r>
+              <w:t>Oplossing doorvoeren</w:t>
+            </w:r>
+          </w:p>
+          <w:p>
+            <w:proofErr w:type="spellStart"/>
+            <w:r>
+              <w:t>Endpoint</w:t>
+            </w:r>
+            <w:proofErr w:type="spellEnd"/>
+            <w:r>
+              <w:t xml:space="preserve"> en </w:t>
+            </w:r>
+            <w:proofErr w:type="gramStart"/>
+            <w:r>
+              <w:t xml:space="preserve">SPARQL </w:t>
+            </w:r>
+            <w:r>
+              <w:t>query</w:t>
+            </w:r>
+            <w:proofErr w:type="gramEnd"/>
+            <w:r>
+              <w:t xml:space="preserve"> aanpass</w:t>
+            </w:r>
+            <w:r>
+              <w:t>en van BRT</w:t>
+            </w:r>
+            <w:r>
+              <w:t>-</w:t>
+            </w:r>
+            <w:r>
+              <w:t>dataset naar BAG</w:t>
+            </w:r>
+            <w:r>
+              <w:t>-</w:t>
+            </w:r>
+            <w:r>
+              <w:t>dataset.</w:t>
+            </w:r>
+          </w:p>
+        </w:tc>
+        <w:tc>
+          <w:tcPr>
+            <w:tcW w:w="1165" w:type="pct"/>
+          </w:tcPr>
+          <w:p>
+            <w:r>
+              <w:t>Dit doe ik voor betere resultaten (</w:t>
+            </w:r>
+            <w:proofErr w:type="gramStart"/>
+            <w:r>
+              <w:t>BAG dataset</w:t>
+            </w:r>
+            <w:proofErr w:type="gramEnd"/>
+            <w:r>
+              <w:t xml:space="preserve"> heeft een bruikbaardere dataset)</w:t>
+            </w:r>
+          </w:p>
+        </w:tc>
+        <w:tc>
+          <w:tcPr>
+            <w:tcW w:w="544" w:type="pct"/>
+          </w:tcPr>
+          <w:p>
+            <w:r>
+              <w:t>W1</w:t>
+            </w:r>
+          </w:p>
+        </w:tc>
+      </w:tr>
+      <w:tr>
+        <w:trPr>
+          <w:trHeight w:val="693"/>
+        </w:trPr>
+        <w:tc>
+          <w:tcPr>
+            <w:tcW w:w="809" w:type="pct"/>
+          </w:tcPr>
+          <w:p>
+            <w:r>
+              <w:t>12-05-2020</w:t>
+            </w:r>
+          </w:p>
+        </w:tc>
+        <w:tc>
+          <w:tcPr>
+            <w:tcW w:w="2482" w:type="pct"/>
+          </w:tcPr>
+          <w:p>
+            <w:r>
+              <w:t>Oplossing doorvoeren</w:t>
+            </w:r>
+          </w:p>
+          <w:p>
+            <w:r>
+              <w:t xml:space="preserve">Bezig met </w:t>
+            </w:r>
+            <w:r>
+              <w:t xml:space="preserve">overige code betreft de oude </w:t>
+            </w:r>
+            <w:proofErr w:type="spellStart"/>
+            <w:r>
+              <w:t>endpoints</w:t>
+            </w:r>
+            <w:proofErr w:type="spellEnd"/>
+            <w:r>
+              <w:t xml:space="preserve"> en oude SPARQL </w:t>
+            </w:r>
+            <w:proofErr w:type="spellStart"/>
+            <w:r>
+              <w:t>querys</w:t>
+            </w:r>
+            <w:proofErr w:type="spellEnd"/>
+            <w:r>
+              <w:t xml:space="preserve"> aanpassen</w:t>
+            </w:r>
+          </w:p>
+        </w:tc>
+        <w:tc>
+          <w:tcPr>
+            <w:tcW w:w="1165" w:type="pct"/>
+          </w:tcPr>
+          <w:p>
+            <w:r>
+              <w:t>Dit doe ik voor betere resultaten (</w:t>
+            </w:r>
+            <w:proofErr w:type="gramStart"/>
+            <w:r>
+              <w:t>BAG dataset</w:t>
+            </w:r>
+            <w:proofErr w:type="gramEnd"/>
+            <w:r>
+              <w:t xml:space="preserve"> heeft een bruikbaardere dataset)</w:t>
+            </w:r>
+          </w:p>
+        </w:tc>
+        <w:tc>
+          <w:tcPr>
+            <w:tcW w:w="544" w:type="pct"/>
+          </w:tcPr>
+          <w:p>
+            <w:r>
+              <w:t>W1</w:t>
+            </w:r>
+          </w:p>
+        </w:tc>
+      </w:tr>
+      <w:tr>
+        <w:trPr>
+          <w:trHeight w:val="693"/>
+        </w:trPr>
+        <w:tc>
+          <w:tcPr>
+            <w:tcW w:w="809" w:type="pct"/>
+          </w:tcPr>
+          <w:p>
+            <w:r>
+              <w:t>13-05-2020</w:t>
+            </w:r>
+          </w:p>
+        </w:tc>
+        <w:tc>
+          <w:tcPr>
+            <w:tcW w:w="2482" w:type="pct"/>
+          </w:tcPr>
+          <w:p>
+            <w:r>
+              <w:t>Oplossing doorvoeren</w:t>
+            </w:r>
+          </w:p>
+          <w:p>
+            <w:r>
+              <w:t xml:space="preserve">Bezig met overige code betreft de oude </w:t>
+            </w:r>
+            <w:proofErr w:type="spellStart"/>
+            <w:r>
+              <w:t>endpoints</w:t>
+            </w:r>
+            <w:proofErr w:type="spellEnd"/>
+            <w:r>
+              <w:t xml:space="preserve"> en oude SPARQL </w:t>
+            </w:r>
+            <w:proofErr w:type="spellStart"/>
+            <w:r>
+              <w:t>querys</w:t>
+            </w:r>
+            <w:proofErr w:type="spellEnd"/>
+            <w:r>
+              <w:t xml:space="preserve"> aanpassen</w:t>
+            </w:r>
+          </w:p>
+        </w:tc>
+        <w:tc>
+          <w:tcPr>
+            <w:tcW w:w="1165" w:type="pct"/>
+          </w:tcPr>
+          <w:p>
+            <w:r>
+              <w:t>Dit doe ik voor betere resultaten (</w:t>
+            </w:r>
+            <w:proofErr w:type="gramStart"/>
+            <w:r>
+              <w:t>BAG dataset</w:t>
+            </w:r>
+            <w:proofErr w:type="gramEnd"/>
+            <w:r>
+              <w:t xml:space="preserve"> heeft een bruikbaardere dataset)</w:t>
+            </w:r>
+          </w:p>
+        </w:tc>
+        <w:tc>
+          <w:tcPr>
+            <w:tcW w:w="544" w:type="pct"/>
+          </w:tcPr>
+          <w:p>
+            <w:r>
+              <w:t>W1</w:t>
+            </w:r>
+          </w:p>
+        </w:tc>
+      </w:tr>
+      <w:tr>
+        <w:trPr>
+          <w:trHeight w:val="693"/>
+        </w:trPr>
+        <w:tc>
+          <w:tcPr>
+            <w:tcW w:w="809" w:type="pct"/>
+          </w:tcPr>
+          <w:p>
+            <w:r>
+              <w:t>14-05-2020</w:t>
+            </w:r>
+          </w:p>
+        </w:tc>
+        <w:tc>
+          <w:tcPr>
+            <w:tcW w:w="2482" w:type="pct"/>
+          </w:tcPr>
+          <w:p/>
+        </w:tc>
+        <w:tc>
+          <w:tcPr>
+            <w:tcW w:w="1165" w:type="pct"/>
+          </w:tcPr>
+          <w:p/>
+        </w:tc>
+        <w:tc>
+          <w:tcPr>
+            <w:tcW w:w="544" w:type="pct"/>
+          </w:tcPr>
+          <w:p/>
+        </w:tc>
+      </w:tr>
+      <w:tr>
+        <w:trPr>
+          <w:trHeight w:val="693"/>
+        </w:trPr>
+        <w:tc>
+          <w:tcPr>
+            <w:tcW w:w="809" w:type="pct"/>
+          </w:tcPr>
+          <w:p/>
+        </w:tc>
+        <w:tc>
+          <w:tcPr>
+            <w:tcW w:w="2482" w:type="pct"/>
+          </w:tcPr>
+          <w:p/>
+        </w:tc>
+        <w:tc>
+          <w:tcPr>
+            <w:tcW w:w="1165" w:type="pct"/>
+          </w:tcPr>
+          <w:p>
             <w:bookmarkStart w:id="0" w:name="_GoBack"/>
             <w:bookmarkEnd w:id="0"/>
           </w:p>
-          <w:p>
-            <w:r>
-              <w:t>Programmeren met REACT</w:t>
-            </w:r>
-          </w:p>
-        </w:tc>
-        <w:tc>
-          <w:tcPr>
-            <w:tcW w:w="1165" w:type="pct"/>
+        </w:tc>
+        <w:tc>
+          <w:tcPr>
+            <w:tcW w:w="544" w:type="pct"/>
           </w:tcPr>
           <w:p/>
-        </w:tc>
-        <w:tc>
-          <w:tcPr>
-            <w:tcW w:w="544" w:type="pct"/>
-          </w:tcPr>
-          <w:p>
-            <w:r>
-              <w:t>W1</w:t>
-            </w:r>
-          </w:p>
         </w:tc>
       </w:tr>
       <w:tr>
+        <w:trPr>
+          <w:trHeight w:val="693"/>
+        </w:trPr>
         <w:tc>
           <w:tcPr>
             <w:tcW w:w="809" w:type="pct"/>
@@ -1088,6 +1433,9 @@
         </w:tc>
       </w:tr>
       <w:tr>
+        <w:trPr>
+          <w:trHeight w:val="693"/>
+        </w:trPr>
         <w:tc>
           <w:tcPr>
             <w:tcW w:w="809" w:type="pct"/>
@@ -1145,7 +1493,6 @@
               <w:rPr>
                 <w:b/>
               </w:rPr>
-              <w:lastRenderedPageBreak/>
               <w:t>Handtekening voor gezien</w:t>
             </w:r>
           </w:p>
@@ -3119,7 +3466,7 @@
 </file>
 
 <file path=customXml/itemProps1.xml><?xml version="1.0" encoding="utf-8"?>
-<ds:datastoreItem xmlns:ds="http://schemas.openxmlformats.org/officeDocument/2006/customXml" ds:itemID="{1E05B2DE-4059-644E-8EE7-B0F792DCDEEC}">
+<ds:datastoreItem xmlns:ds="http://schemas.openxmlformats.org/officeDocument/2006/customXml" ds:itemID="{4286284E-E44A-C343-852D-64AD691A094C}">
   <ds:schemaRefs>
     <ds:schemaRef ds:uri="http://schemas.openxmlformats.org/officeDocument/2006/bibliography"/>
   </ds:schemaRefs>

</xml_diff>

<commit_message>
laatste aanpassingen Front end in applicatie + logboek en verslag aanpassingen
</commit_message>
<xml_diff>
--- a/Logboek kandidaat.docx
+++ b/Logboek kandidaat.docx
@@ -1519,7 +1519,13 @@
           </w:tcPr>
           <w:p>
             <w:r>
-              <w:t>Vergadering met Erwin Folmer voor voortgang (hij wou weten hoe het met de opdracht ging)</w:t>
+              <w:t>Vergadering met Erwin Folmer</w:t>
+            </w:r>
+            <w:r>
+              <w:t>(opdrachtgever)</w:t>
+            </w:r>
+            <w:r>
+              <w:t xml:space="preserve"> voor voortgang (hij wou weten hoe het met de opdracht ging)</w:t>
             </w:r>
           </w:p>
         </w:tc>
@@ -1562,7 +1568,19 @@
               <w:t>Oplossing doorvoeren</w:t>
             </w:r>
             <w:r>
-              <w:t xml:space="preserve"> Visualisaties realiseren</w:t>
+              <w:t xml:space="preserve"> </w:t>
+            </w:r>
+            <w:r>
+              <w:t xml:space="preserve">URI </w:t>
+            </w:r>
+            <w:r>
+              <w:t>Visualisaties realiseren</w:t>
+            </w:r>
+            <w:r>
+              <w:t xml:space="preserve">/ </w:t>
+            </w:r>
+            <w:r>
+              <w:t>Front End aantrekkelijker maken</w:t>
             </w:r>
           </w:p>
         </w:tc>
@@ -1609,7 +1627,19 @@
               <w:t>Oplossing doorvoeren</w:t>
             </w:r>
             <w:r>
-              <w:t xml:space="preserve"> Visualisaties realiseren</w:t>
+              <w:t xml:space="preserve"> </w:t>
+            </w:r>
+            <w:r>
+              <w:t xml:space="preserve">URI </w:t>
+            </w:r>
+            <w:r>
+              <w:t>Visualisaties realiseren</w:t>
+            </w:r>
+            <w:r>
+              <w:t xml:space="preserve">/ </w:t>
+            </w:r>
+            <w:r>
+              <w:t>Front End aantrekkelijker maken</w:t>
             </w:r>
           </w:p>
         </w:tc>
@@ -1627,9 +1657,177 @@
             <w:r>
               <w:t>W1</w:t>
             </w:r>
+          </w:p>
+        </w:tc>
+      </w:tr>
+      <w:tr>
+        <w:trPr>
+          <w:trHeight w:val="693"/>
+        </w:trPr>
+        <w:tc>
+          <w:tcPr>
+            <w:tcW w:w="809" w:type="pct"/>
+          </w:tcPr>
+          <w:p>
+            <w:r>
+              <w:t>17-05-2020</w:t>
+            </w:r>
+          </w:p>
+        </w:tc>
+        <w:tc>
+          <w:tcPr>
+            <w:tcW w:w="2482" w:type="pct"/>
+          </w:tcPr>
+          <w:p>
+            <w:r>
+              <w:rPr>
+                <w:b/>
+              </w:rPr>
+              <w:t xml:space="preserve">Oplossing doorvoeren </w:t>
+            </w:r>
+            <w:proofErr w:type="gramStart"/>
+            <w:r>
+              <w:t>Front End</w:t>
+            </w:r>
+            <w:proofErr w:type="gramEnd"/>
+            <w:r>
+              <w:t xml:space="preserve"> aantrekkelijker maken</w:t>
+            </w:r>
+          </w:p>
+        </w:tc>
+        <w:tc>
+          <w:tcPr>
+            <w:tcW w:w="1165" w:type="pct"/>
+          </w:tcPr>
+          <w:p/>
+        </w:tc>
+        <w:tc>
+          <w:tcPr>
+            <w:tcW w:w="544" w:type="pct"/>
+          </w:tcPr>
+          <w:p>
+            <w:r>
+              <w:t>W1</w:t>
+            </w:r>
+          </w:p>
+        </w:tc>
+      </w:tr>
+      <w:tr>
+        <w:trPr>
+          <w:trHeight w:val="693"/>
+        </w:trPr>
+        <w:tc>
+          <w:tcPr>
+            <w:tcW w:w="809" w:type="pct"/>
+          </w:tcPr>
+          <w:p>
+            <w:r>
+              <w:t>17-05-2020</w:t>
+            </w:r>
+          </w:p>
+        </w:tc>
+        <w:tc>
+          <w:tcPr>
+            <w:tcW w:w="2482" w:type="pct"/>
+          </w:tcPr>
+          <w:p>
+            <w:pPr>
+              <w:rPr>
+                <w:b/>
+              </w:rPr>
+            </w:pPr>
+            <w:r>
+              <w:rPr>
+                <w:b/>
+              </w:rPr>
+              <w:t>Verslag bijwerken</w:t>
+            </w:r>
+          </w:p>
+        </w:tc>
+        <w:tc>
+          <w:tcPr>
+            <w:tcW w:w="1165" w:type="pct"/>
+          </w:tcPr>
+          <w:p>
             <w:bookmarkStart w:id="0" w:name="_GoBack"/>
             <w:bookmarkEnd w:id="0"/>
           </w:p>
+        </w:tc>
+        <w:tc>
+          <w:tcPr>
+            <w:tcW w:w="544" w:type="pct"/>
+          </w:tcPr>
+          <w:p/>
+        </w:tc>
+      </w:tr>
+      <w:tr>
+        <w:trPr>
+          <w:trHeight w:val="693"/>
+        </w:trPr>
+        <w:tc>
+          <w:tcPr>
+            <w:tcW w:w="809" w:type="pct"/>
+          </w:tcPr>
+          <w:p/>
+        </w:tc>
+        <w:tc>
+          <w:tcPr>
+            <w:tcW w:w="2482" w:type="pct"/>
+          </w:tcPr>
+          <w:p>
+            <w:pPr>
+              <w:rPr>
+                <w:b/>
+              </w:rPr>
+            </w:pPr>
+          </w:p>
+        </w:tc>
+        <w:tc>
+          <w:tcPr>
+            <w:tcW w:w="1165" w:type="pct"/>
+          </w:tcPr>
+          <w:p/>
+        </w:tc>
+        <w:tc>
+          <w:tcPr>
+            <w:tcW w:w="544" w:type="pct"/>
+          </w:tcPr>
+          <w:p/>
+        </w:tc>
+      </w:tr>
+      <w:tr>
+        <w:trPr>
+          <w:trHeight w:val="693"/>
+        </w:trPr>
+        <w:tc>
+          <w:tcPr>
+            <w:tcW w:w="809" w:type="pct"/>
+          </w:tcPr>
+          <w:p/>
+        </w:tc>
+        <w:tc>
+          <w:tcPr>
+            <w:tcW w:w="2482" w:type="pct"/>
+          </w:tcPr>
+          <w:p>
+            <w:pPr>
+              <w:rPr>
+                <w:b/>
+              </w:rPr>
+            </w:pPr>
+          </w:p>
+        </w:tc>
+        <w:tc>
+          <w:tcPr>
+            <w:tcW w:w="1165" w:type="pct"/>
+          </w:tcPr>
+          <w:p/>
+        </w:tc>
+        <w:tc>
+          <w:tcPr>
+            <w:tcW w:w="544" w:type="pct"/>
+          </w:tcPr>
+          <w:p/>
         </w:tc>
       </w:tr>
     </w:tbl>
@@ -1664,6 +1862,7 @@
               <w:rPr>
                 <w:b/>
               </w:rPr>
+              <w:lastRenderedPageBreak/>
               <w:t>Handtekening voor gezien</w:t>
             </w:r>
           </w:p>
@@ -3637,7 +3836,7 @@
 </file>
 
 <file path=customXml/itemProps1.xml><?xml version="1.0" encoding="utf-8"?>
-<ds:datastoreItem xmlns:ds="http://schemas.openxmlformats.org/officeDocument/2006/customXml" ds:itemID="{FDE2B39B-B383-6246-A39D-79CFAC0E6F1E}">
+<ds:datastoreItem xmlns:ds="http://schemas.openxmlformats.org/officeDocument/2006/customXml" ds:itemID="{0B5437A9-B5DD-3647-BDE1-4832B10361B3}">
   <ds:schemaRefs>
     <ds:schemaRef ds:uri="http://schemas.openxmlformats.org/officeDocument/2006/bibliography"/>
   </ds:schemaRefs>

</xml_diff>